<commit_message>
Fixed some bad AI gen stuff and missing field in marks
</commit_message>
<xml_diff>
--- a/Assignment_2/Generating Courses Data_RobertMacklem.docx
+++ b/Assignment_2/Generating Courses Data_RobertMacklem.docx
@@ -1145,6 +1145,9 @@
     </w:p>
     <w:p>
       <w:r>
+        <w:rPr>
+          <w:noProof/>
+        </w:rPr>
         <w:drawing>
           <wp:inline distT="0" distB="0" distL="0" distR="0" wp14:anchorId="02FF9B47" wp14:editId="34D73A34">
             <wp:extent cx="5943600" cy="3441700"/>
@@ -1601,6 +1604,9 @@
     </w:p>
     <w:p>
       <w:r>
+        <w:rPr>
+          <w:noProof/>
+        </w:rPr>
         <w:lastRenderedPageBreak/>
         <w:drawing>
           <wp:inline distT="0" distB="0" distL="0" distR="0" wp14:anchorId="63B5FB23" wp14:editId="12F35E4A">
@@ -1669,6 +1675,9 @@
     </w:p>
     <w:p>
       <w:r>
+        <w:rPr>
+          <w:noProof/>
+        </w:rPr>
         <w:lastRenderedPageBreak/>
         <w:drawing>
           <wp:inline distT="0" distB="0" distL="0" distR="0" wp14:anchorId="2B8F055D" wp14:editId="10A97829">
@@ -3804,13 +3813,7 @@
       </w:pPr>
       <w:r>
         <w:lastRenderedPageBreak/>
-        <w:t xml:space="preserve">ChatGPT </w:t>
-      </w:r>
-      <w:r>
-        <w:t>Output</w:t>
-      </w:r>
-      <w:r>
-        <w:t>:</w:t>
+        <w:t>ChatGPT Output:</w:t>
       </w:r>
     </w:p>
     <w:p>
@@ -6252,13 +6255,7 @@
         <w:pStyle w:val="Heading2"/>
       </w:pPr>
       <w:r>
-        <w:t xml:space="preserve">ChatGPT </w:t>
-      </w:r>
-      <w:r>
-        <w:t>Output</w:t>
-      </w:r>
-      <w:r>
-        <w:t xml:space="preserve"> (Response)</w:t>
+        <w:t>ChatGPT Output (Response)</w:t>
       </w:r>
     </w:p>
     <w:p>
@@ -6284,13 +6281,16 @@
         </w:rPr>
       </w:pPr>
       <w:r>
-        <w:t>NOTE: ChatGPT at this point failed to eliminate NULL rows, so I had to remove them manually, and do separate generation requests for each set of 5</w:t>
+        <w:t>NOTE: ChatGPT failed to eliminate NULL rows, so I had to remove them manually, and do separate generation requests for each set of 5</w:t>
       </w:r>
       <w:r>
         <w:t>-10</w:t>
       </w:r>
       <w:r>
         <w:t xml:space="preserve"> or so students.</w:t>
+      </w:r>
+      <w:r>
+        <w:t xml:space="preserve"> I also later added a achieved_at field and a NOW() parameter which I forgot. So it took many edits.</w:t>
       </w:r>
     </w:p>
     <w:sectPr>
@@ -6905,6 +6905,7 @@
   <w:style w:type="character" w:default="1" w:styleId="DefaultParagraphFont">
     <w:name w:val="Default Paragraph Font"/>
     <w:uiPriority w:val="1"/>
+    <w:semiHidden/>
     <w:unhideWhenUsed/>
   </w:style>
   <w:style w:type="table" w:default="1" w:styleId="TableNormal">

</xml_diff>